<commit_message>
add removal of gift
</commit_message>
<xml_diff>
--- a/Project/project notes.docx
+++ b/Project/project notes.docx
@@ -353,7 +353,21 @@
         <w:rPr>
           <w:strike/>
         </w:rPr>
-        <w:t>reset button to normal after click (when it was enlargened)</w:t>
+        <w:t xml:space="preserve">reset button to normal after click (when it was </w:t>
+      </w:r>
+      <w:proofErr w:type="spellStart"/>
+      <w:r>
+        <w:rPr>
+          <w:strike/>
+        </w:rPr>
+        <w:t>enlargened</w:t>
+      </w:r>
+      <w:proofErr w:type="spellEnd"/>
+      <w:r>
+        <w:rPr>
+          <w:strike/>
+        </w:rPr>
+        <w:t>)</w:t>
       </w:r>
     </w:p>
     <w:p>
@@ -478,13 +492,35 @@
         <w:rPr>
           <w:strike/>
         </w:rPr>
-        <w:t xml:space="preserve"># of days til </w:t>
-      </w:r>
-      <w:r>
-        <w:rPr>
-          <w:strike/>
-        </w:rPr>
-        <w:t xml:space="preserve"> Thanksgiving </w:t>
+        <w:t xml:space="preserve"># of days </w:t>
+      </w:r>
+      <w:proofErr w:type="spellStart"/>
+      <w:proofErr w:type="gramStart"/>
+      <w:r>
+        <w:rPr>
+          <w:strike/>
+        </w:rPr>
+        <w:t>til</w:t>
+      </w:r>
+      <w:proofErr w:type="spellEnd"/>
+      <w:r>
+        <w:rPr>
+          <w:strike/>
+        </w:rPr>
+        <w:t xml:space="preserve"> </w:t>
+      </w:r>
+      <w:r>
+        <w:rPr>
+          <w:strike/>
+        </w:rPr>
+        <w:t xml:space="preserve"> Thanksgiving</w:t>
+      </w:r>
+      <w:proofErr w:type="gramEnd"/>
+      <w:r>
+        <w:rPr>
+          <w:strike/>
+        </w:rPr>
+        <w:t xml:space="preserve"> </w:t>
       </w:r>
       <w:r>
         <w:rPr>
@@ -595,7 +631,21 @@
         <w:rPr>
           <w:strike/>
         </w:rPr>
-        <w:t># of days til Christmas</w:t>
+        <w:t xml:space="preserve"># of days </w:t>
+      </w:r>
+      <w:proofErr w:type="spellStart"/>
+      <w:r>
+        <w:rPr>
+          <w:strike/>
+        </w:rPr>
+        <w:t>til</w:t>
+      </w:r>
+      <w:proofErr w:type="spellEnd"/>
+      <w:r>
+        <w:rPr>
+          <w:strike/>
+        </w:rPr>
+        <w:t xml:space="preserve"> Christmas</w:t>
       </w:r>
     </w:p>
     <w:p>
@@ -1062,17 +1112,98 @@
       <w:pPr>
         <w:pStyle w:val="ListParagraph"/>
         <w:numPr>
+          <w:ilvl w:val="1"/>
+          <w:numId w:val="1"/>
+        </w:numPr>
+      </w:pPr>
+      <w:proofErr w:type="spellStart"/>
+      <w:r>
+        <w:t>Faves</w:t>
+      </w:r>
+      <w:proofErr w:type="spellEnd"/>
+    </w:p>
+    <w:p>
+      <w:pPr>
+        <w:pStyle w:val="ListParagraph"/>
+        <w:numPr>
+          <w:ilvl w:val="1"/>
+          <w:numId w:val="1"/>
+        </w:numPr>
+      </w:pPr>
+      <w:r>
+        <w:t>discover</w:t>
+      </w:r>
+    </w:p>
+    <w:p>
+      <w:pPr>
+        <w:pStyle w:val="ListParagraph"/>
+        <w:numPr>
           <w:ilvl w:val="0"/>
           <w:numId w:val="1"/>
         </w:numPr>
-      </w:pPr>
-      <w:r>
+        <w:rPr>
+          <w:strike/>
+        </w:rPr>
+      </w:pPr>
+      <w:bookmarkStart w:id="0" w:name="_GoBack"/>
+      <w:r>
+        <w:rPr>
+          <w:strike/>
+        </w:rPr>
         <w:t>Clear</w:t>
       </w:r>
       <w:r>
+        <w:rPr>
+          <w:strike/>
+        </w:rPr>
         <w:t xml:space="preserve"> item from gift</w:t>
       </w:r>
-    </w:p>
+      <w:r>
+        <w:rPr>
+          <w:strike/>
+        </w:rPr>
+        <w:t xml:space="preserve"> </w:t>
+      </w:r>
+    </w:p>
+    <w:p>
+      <w:pPr>
+        <w:pStyle w:val="ListParagraph"/>
+        <w:numPr>
+          <w:ilvl w:val="1"/>
+          <w:numId w:val="1"/>
+        </w:numPr>
+        <w:rPr>
+          <w:strike/>
+        </w:rPr>
+      </w:pPr>
+      <w:proofErr w:type="spellStart"/>
+      <w:r>
+        <w:rPr>
+          <w:strike/>
+        </w:rPr>
+        <w:t>Faves</w:t>
+      </w:r>
+      <w:proofErr w:type="spellEnd"/>
+    </w:p>
+    <w:p>
+      <w:pPr>
+        <w:pStyle w:val="ListParagraph"/>
+        <w:numPr>
+          <w:ilvl w:val="1"/>
+          <w:numId w:val="1"/>
+        </w:numPr>
+        <w:rPr>
+          <w:strike/>
+        </w:rPr>
+      </w:pPr>
+      <w:r>
+        <w:rPr>
+          <w:strike/>
+        </w:rPr>
+        <w:t>discover</w:t>
+      </w:r>
+    </w:p>
+    <w:bookmarkEnd w:id="0"/>
     <w:p>
       <w:pPr>
         <w:pStyle w:val="ListParagraph"/>
@@ -1080,6 +1211,86 @@
           <w:ilvl w:val="0"/>
           <w:numId w:val="1"/>
         </w:numPr>
+      </w:pPr>
+      <w:r>
+        <w:t>Write up heart and gift animations?</w:t>
+      </w:r>
+    </w:p>
+    <w:p>
+      <w:pPr>
+        <w:pStyle w:val="ListParagraph"/>
+        <w:numPr>
+          <w:ilvl w:val="0"/>
+          <w:numId w:val="1"/>
+        </w:numPr>
+        <w:rPr>
+          <w:strike/>
+        </w:rPr>
+      </w:pPr>
+      <w:r>
+        <w:rPr>
+          <w:strike/>
+        </w:rPr>
+        <w:t>Add legend of icons</w:t>
+      </w:r>
+    </w:p>
+    <w:p>
+      <w:pPr>
+        <w:pStyle w:val="ListParagraph"/>
+        <w:numPr>
+          <w:ilvl w:val="0"/>
+          <w:numId w:val="1"/>
+        </w:numPr>
+        <w:rPr>
+          <w:strike/>
+        </w:rPr>
+      </w:pPr>
+      <w:r>
+        <w:rPr>
+          <w:strike/>
+        </w:rPr>
+        <w:t>Gift doesn’t save on favorites page</w:t>
+      </w:r>
+    </w:p>
+    <w:p>
+      <w:pPr>
+        <w:pStyle w:val="ListParagraph"/>
+        <w:numPr>
+          <w:ilvl w:val="0"/>
+          <w:numId w:val="1"/>
+        </w:numPr>
+        <w:rPr>
+          <w:strike/>
+        </w:rPr>
+      </w:pPr>
+      <w:r>
+        <w:rPr>
+          <w:strike/>
+        </w:rPr>
+        <w:t xml:space="preserve">When set new recipient, clear </w:t>
+      </w:r>
+      <w:proofErr w:type="spellStart"/>
+      <w:r>
+        <w:rPr>
+          <w:strike/>
+        </w:rPr>
+        <w:t>faves</w:t>
+      </w:r>
+      <w:proofErr w:type="spellEnd"/>
+      <w:r>
+        <w:rPr>
+          <w:strike/>
+        </w:rPr>
+        <w:t xml:space="preserve"> and planned gift</w:t>
+      </w:r>
+    </w:p>
+    <w:p>
+      <w:pPr>
+        <w:pStyle w:val="ListParagraph"/>
+        <w:numPr>
+          <w:ilvl w:val="0"/>
+          <w:numId w:val="1"/>
+        </w:numPr>
         <w:rPr>
           <w:strike/>
         </w:rPr>
@@ -1104,11 +1315,20 @@
           <w:ilvl w:val="0"/>
           <w:numId w:val="1"/>
         </w:numPr>
-      </w:pPr>
-      <w:r>
+        <w:rPr>
+          <w:highlight w:val="darkGray"/>
+        </w:rPr>
+      </w:pPr>
+      <w:r>
+        <w:rPr>
+          <w:highlight w:val="darkGray"/>
+        </w:rPr>
         <w:t>Convert pin display to DOM manipulation</w:t>
       </w:r>
       <w:r>
+        <w:rPr>
+          <w:highlight w:val="darkGray"/>
+        </w:rPr>
         <w:t>????</w:t>
       </w:r>
     </w:p>
@@ -1153,9 +1373,15 @@
           <w:ilvl w:val="0"/>
           <w:numId w:val="1"/>
         </w:numPr>
-      </w:pPr>
-      <w:r>
-        <w:t>When set new recipient, clear faves and planned gift</w:t>
+        <w:rPr>
+          <w:strike/>
+        </w:rPr>
+      </w:pPr>
+      <w:r>
+        <w:rPr>
+          <w:strike/>
+        </w:rPr>
+        <w:t>Add “LOGO”</w:t>
       </w:r>
     </w:p>
     <w:p>
@@ -1165,9 +1391,15 @@
           <w:ilvl w:val="0"/>
           <w:numId w:val="1"/>
         </w:numPr>
-      </w:pPr>
-      <w:r>
-        <w:t>Add “LOGO”</w:t>
+        <w:rPr>
+          <w:strike/>
+        </w:rPr>
+      </w:pPr>
+      <w:r>
+        <w:rPr>
+          <w:strike/>
+        </w:rPr>
+        <w:t>Make status dates related to year from saved profile</w:t>
       </w:r>
     </w:p>
     <w:p>
@@ -1185,7 +1417,7 @@
         <w:rPr>
           <w:strike/>
         </w:rPr>
-        <w:t>Make status dates related to year from saved profile</w:t>
+        <w:t>Add header titles</w:t>
       </w:r>
     </w:p>
     <w:p>
@@ -1203,25 +1435,16 @@
         <w:rPr>
           <w:strike/>
         </w:rPr>
-        <w:t>Add header titles</w:t>
-      </w:r>
-    </w:p>
-    <w:p>
-      <w:pPr>
-        <w:pStyle w:val="ListParagraph"/>
-        <w:numPr>
-          <w:ilvl w:val="0"/>
-          <w:numId w:val="1"/>
-        </w:numPr>
-      </w:pPr>
-      <w:r>
-        <w:t>Modify discover ideas to load search list from</w:t>
-      </w:r>
-      <w:r>
-        <w:t xml:space="preserve"> last searched user (if not exists, then load from  recipient</w:t>
-      </w:r>
-      <w:bookmarkStart w:id="0" w:name="_GoBack"/>
-      <w:bookmarkEnd w:id="0"/>
+        <w:t xml:space="preserve">Modify discover ideas to load search list from last searched user (if not exists, then load </w:t>
+      </w:r>
+      <w:proofErr w:type="gramStart"/>
+      <w:r>
+        <w:rPr>
+          <w:strike/>
+        </w:rPr>
+        <w:t>from  recipient</w:t>
+      </w:r>
+      <w:proofErr w:type="gramEnd"/>
     </w:p>
     <w:p>
       <w:pPr>

</xml_diff>

<commit_message>
fix ability to unfavorite items
</commit_message>
<xml_diff>
--- a/Project/project notes.docx
+++ b/Project/project notes.docx
@@ -1129,11 +1129,19 @@
           <w:ilvl w:val="1"/>
           <w:numId w:val="1"/>
         </w:numPr>
-      </w:pPr>
-      <w:r>
+        <w:rPr>
+          <w:strike/>
+        </w:rPr>
+      </w:pPr>
+      <w:bookmarkStart w:id="0" w:name="_GoBack"/>
+      <w:r>
+        <w:rPr>
+          <w:strike/>
+        </w:rPr>
         <w:t>discover</w:t>
       </w:r>
     </w:p>
+    <w:bookmarkEnd w:id="0"/>
     <w:p>
       <w:pPr>
         <w:pStyle w:val="ListParagraph"/>
@@ -1145,7 +1153,6 @@
           <w:strike/>
         </w:rPr>
       </w:pPr>
-      <w:bookmarkStart w:id="0" w:name="_GoBack"/>
       <w:r>
         <w:rPr>
           <w:strike/>
@@ -1203,7 +1210,6 @@
         <w:t>discover</w:t>
       </w:r>
     </w:p>
-    <w:bookmarkEnd w:id="0"/>
     <w:p>
       <w:pPr>
         <w:pStyle w:val="ListParagraph"/>

</xml_diff>